<commit_message>
Tweaks to the Component Roster
</commit_message>
<xml_diff>
--- a/OrgChartDemo/Templates/Alpha_Roster_Template.docx
+++ b/OrgChartDemo/Templates/Alpha_Roster_Template.docx
@@ -1,6 +1,6 @@
 
 <file path=word/document.xml><?xml version="1.0" encoding="utf-8"?>
-<w:document xmlns:wpc="http://schemas.microsoft.com/office/word/2010/wordprocessingCanvas" xmlns:mc="http://schemas.openxmlformats.org/markup-compatibility/2006" xmlns:o="urn:schemas-microsoft-com:office:office" xmlns:r="http://schemas.openxmlformats.org/officeDocument/2006/relationships" xmlns:m="http://schemas.openxmlformats.org/officeDocument/2006/math" xmlns:v="urn:schemas-microsoft-com:vml" xmlns:wp14="http://schemas.microsoft.com/office/word/2010/wordprocessingDrawing" xmlns:wp="http://schemas.openxmlformats.org/drawingml/2006/wordprocessingDrawing" xmlns:w10="urn:schemas-microsoft-com:office:word" xmlns:w="http://schemas.openxmlformats.org/wordprocessingml/2006/main" xmlns:w14="http://schemas.microsoft.com/office/word/2010/wordml" xmlns:w15="http://schemas.microsoft.com/office/word/2012/wordml" xmlns:wpg="http://schemas.microsoft.com/office/word/2010/wordprocessingGroup" xmlns:wpi="http://schemas.microsoft.com/office/word/2010/wordprocessingInk" xmlns:wne="http://schemas.microsoft.com/office/word/2006/wordml" xmlns:wps="http://schemas.microsoft.com/office/word/2010/wordprocessingShape" mc:Ignorable="w14 w15 wp14">
+<w:document xmlns:wpc="http://schemas.microsoft.com/office/word/2010/wordprocessingCanvas" xmlns:cx="http://schemas.microsoft.com/office/drawing/2014/chartex" xmlns:cx1="http://schemas.microsoft.com/office/drawing/2015/9/8/chartex" xmlns:cx2="http://schemas.microsoft.com/office/drawing/2015/10/21/chartex" xmlns:cx3="http://schemas.microsoft.com/office/drawing/2016/5/9/chartex" xmlns:cx4="http://schemas.microsoft.com/office/drawing/2016/5/10/chartex" xmlns:cx5="http://schemas.microsoft.com/office/drawing/2016/5/11/chartex" xmlns:cx6="http://schemas.microsoft.com/office/drawing/2016/5/12/chartex" xmlns:cx7="http://schemas.microsoft.com/office/drawing/2016/5/13/chartex" xmlns:cx8="http://schemas.microsoft.com/office/drawing/2016/5/14/chartex" xmlns:mc="http://schemas.openxmlformats.org/markup-compatibility/2006" xmlns:aink="http://schemas.microsoft.com/office/drawing/2016/ink" xmlns:am3d="http://schemas.microsoft.com/office/drawing/2017/model3d" xmlns:o="urn:schemas-microsoft-com:office:office" xmlns:r="http://schemas.openxmlformats.org/officeDocument/2006/relationships" xmlns:m="http://schemas.openxmlformats.org/officeDocument/2006/math" xmlns:v="urn:schemas-microsoft-com:vml" xmlns:wp14="http://schemas.microsoft.com/office/word/2010/wordprocessingDrawing" xmlns:wp="http://schemas.openxmlformats.org/drawingml/2006/wordprocessingDrawing" xmlns:w10="urn:schemas-microsoft-com:office:word" xmlns:w="http://schemas.openxmlformats.org/wordprocessingml/2006/main" xmlns:w14="http://schemas.microsoft.com/office/word/2010/wordml" xmlns:w15="http://schemas.microsoft.com/office/word/2012/wordml" xmlns:w16cid="http://schemas.microsoft.com/office/word/2016/wordml/cid" xmlns:w16se="http://schemas.microsoft.com/office/word/2015/wordml/symex" xmlns:wpg="http://schemas.microsoft.com/office/word/2010/wordprocessingGroup" xmlns:wpi="http://schemas.microsoft.com/office/word/2010/wordprocessingInk" xmlns:wne="http://schemas.microsoft.com/office/word/2006/wordml" xmlns:wps="http://schemas.microsoft.com/office/word/2010/wordprocessingShape" mc:Ignorable="w14 w15 w16se w16cid wp14">
   <w:body>
     <w:tbl>
       <w:tblPr>
@@ -37,6 +37,70 @@
                 <w:szCs w:val="24"/>
               </w:rPr>
             </w:pPr>
+            <w:bookmarkStart w:id="0" w:name="_GoBack"/>
+            <w:bookmarkEnd w:id="0"/>
+            <w:r>
+              <w:rPr>
+                <w:noProof/>
+                <w:sz w:val="24"/>
+                <w:szCs w:val="24"/>
+              </w:rPr>
+              <w:drawing>
+                <wp:anchor distT="0" distB="0" distL="114300" distR="114300" simplePos="0" relativeHeight="251658240" behindDoc="0" locked="0" layoutInCell="1" allowOverlap="1" wp14:anchorId="4E8D0F3D" wp14:editId="0FB3083C">
+                  <wp:simplePos x="0" y="0"/>
+                  <wp:positionH relativeFrom="column">
+                    <wp:posOffset>7620</wp:posOffset>
+                  </wp:positionH>
+                  <wp:positionV relativeFrom="paragraph">
+                    <wp:posOffset>45085</wp:posOffset>
+                  </wp:positionV>
+                  <wp:extent cx="333375" cy="472440"/>
+                  <wp:effectExtent l="0" t="0" r="9525" b="3810"/>
+                  <wp:wrapNone/>
+                  <wp:docPr id="1" name="Picture 1"/>
+                  <wp:cNvGraphicFramePr>
+                    <a:graphicFrameLocks xmlns:a="http://schemas.openxmlformats.org/drawingml/2006/main" noChangeAspect="1"/>
+                  </wp:cNvGraphicFramePr>
+                  <a:graphic xmlns:a="http://schemas.openxmlformats.org/drawingml/2006/main">
+                    <a:graphicData uri="http://schemas.openxmlformats.org/drawingml/2006/picture">
+                      <pic:pic xmlns:pic="http://schemas.openxmlformats.org/drawingml/2006/picture">
+                        <pic:nvPicPr>
+                          <pic:cNvPr id="1" name="PatchXParent.png"/>
+                          <pic:cNvPicPr/>
+                        </pic:nvPicPr>
+                        <pic:blipFill>
+                          <a:blip r:embed="rId4" cstate="print">
+                            <a:extLst>
+                              <a:ext uri="{28A0092B-C50C-407E-A947-70E740481C1C}">
+                                <a14:useLocalDpi xmlns:a14="http://schemas.microsoft.com/office/drawing/2010/main" val="0"/>
+                              </a:ext>
+                            </a:extLst>
+                          </a:blip>
+                          <a:stretch>
+                            <a:fillRect/>
+                          </a:stretch>
+                        </pic:blipFill>
+                        <pic:spPr>
+                          <a:xfrm>
+                            <a:off x="0" y="0"/>
+                            <a:ext cx="333375" cy="472440"/>
+                          </a:xfrm>
+                          <a:prstGeom prst="rect">
+                            <a:avLst/>
+                          </a:prstGeom>
+                        </pic:spPr>
+                      </pic:pic>
+                    </a:graphicData>
+                  </a:graphic>
+                  <wp14:sizeRelH relativeFrom="margin">
+                    <wp14:pctWidth>0</wp14:pctWidth>
+                  </wp14:sizeRelH>
+                  <wp14:sizeRelV relativeFrom="margin">
+                    <wp14:pctHeight>0</wp14:pctHeight>
+                  </wp14:sizeRelV>
+                </wp:anchor>
+              </w:drawing>
+            </w:r>
           </w:p>
         </w:tc>
       </w:tr>
@@ -611,10 +675,7 @@
         </w:tc>
       </w:tr>
     </w:tbl>
-    <w:p>
-      <w:bookmarkStart w:id="0" w:name="_GoBack"/>
-      <w:bookmarkEnd w:id="0"/>
-    </w:p>
+    <w:p/>
     <w:sectPr>
       <w:pgSz w:w="12240" w:h="15840"/>
       <w:pgMar w:top="720" w:right="720" w:bottom="720" w:left="720" w:header="720" w:footer="720" w:gutter="0"/>
@@ -626,7 +687,7 @@
 </file>
 
 <file path=word/styles.xml><?xml version="1.0" encoding="utf-8"?>
-<w:styles xmlns:mc="http://schemas.openxmlformats.org/markup-compatibility/2006" xmlns:r="http://schemas.openxmlformats.org/officeDocument/2006/relationships" xmlns:w="http://schemas.openxmlformats.org/wordprocessingml/2006/main" xmlns:w14="http://schemas.microsoft.com/office/word/2010/wordml" xmlns:w15="http://schemas.microsoft.com/office/word/2012/wordml" mc:Ignorable="w14 w15">
+<w:styles xmlns:mc="http://schemas.openxmlformats.org/markup-compatibility/2006" xmlns:r="http://schemas.openxmlformats.org/officeDocument/2006/relationships" xmlns:w="http://schemas.openxmlformats.org/wordprocessingml/2006/main" xmlns:w14="http://schemas.microsoft.com/office/word/2010/wordml" xmlns:w15="http://schemas.microsoft.com/office/word/2012/wordml" xmlns:w16cid="http://schemas.microsoft.com/office/word/2016/wordml/cid" xmlns:w16se="http://schemas.microsoft.com/office/word/2015/wordml/symex" mc:Ignorable="w14 w15 w16se w16cid">
   <w:docDefaults>
     <w:rPrDefault>
       <w:rPr>
@@ -642,7 +703,7 @@
       </w:pPr>
     </w:pPrDefault>
   </w:docDefaults>
-  <w:latentStyles w:defLockedState="0" w:defUIPriority="99" w:defSemiHidden="0" w:defUnhideWhenUsed="0" w:defQFormat="0" w:count="371">
+  <w:latentStyles w:defLockedState="0" w:defUIPriority="99" w:defSemiHidden="0" w:defUnhideWhenUsed="0" w:defQFormat="0" w:count="375">
     <w:lsdException w:name="Normal" w:uiPriority="0" w:qFormat="1"/>
     <w:lsdException w:name="heading 1" w:uiPriority="9" w:qFormat="1"/>
     <w:lsdException w:name="heading 2" w:semiHidden="1" w:uiPriority="9" w:unhideWhenUsed="1" w:qFormat="1"/>
@@ -748,7 +809,6 @@
     <w:lsdException w:name="HTML Sample" w:semiHidden="1" w:unhideWhenUsed="1"/>
     <w:lsdException w:name="HTML Typewriter" w:semiHidden="1" w:unhideWhenUsed="1"/>
     <w:lsdException w:name="HTML Variable" w:semiHidden="1" w:unhideWhenUsed="1"/>
-    <w:lsdException w:name="Normal Table" w:semiHidden="1" w:unhideWhenUsed="1"/>
     <w:lsdException w:name="annotation subject" w:semiHidden="1" w:unhideWhenUsed="1"/>
     <w:lsdException w:name="No List" w:semiHidden="1" w:unhideWhenUsed="1"/>
     <w:lsdException w:name="Outline List 1" w:semiHidden="1" w:unhideWhenUsed="1"/>
@@ -792,10 +852,8 @@
     <w:lsdException w:name="Table Elegant" w:semiHidden="1" w:unhideWhenUsed="1"/>
     <w:lsdException w:name="Table Professional" w:semiHidden="1" w:unhideWhenUsed="1"/>
     <w:lsdException w:name="Table Subtle 1" w:semiHidden="1" w:unhideWhenUsed="1"/>
-    <w:lsdException w:name="Table Subtle 2" w:semiHidden="1" w:unhideWhenUsed="1"/>
     <w:lsdException w:name="Table Web 1" w:semiHidden="1" w:unhideWhenUsed="1"/>
     <w:lsdException w:name="Table Web 2" w:semiHidden="1" w:unhideWhenUsed="1"/>
-    <w:lsdException w:name="Table Web 3" w:semiHidden="1" w:unhideWhenUsed="1"/>
     <w:lsdException w:name="Balloon Text" w:semiHidden="1" w:unhideWhenUsed="1"/>
     <w:lsdException w:name="Table Grid" w:uiPriority="39"/>
     <w:lsdException w:name="Table Theme" w:semiHidden="1" w:unhideWhenUsed="1"/>
@@ -1014,6 +1072,10 @@
     <w:lsdException w:name="List Table 5 Dark Accent 6" w:uiPriority="50"/>
     <w:lsdException w:name="List Table 6 Colorful Accent 6" w:uiPriority="51"/>
     <w:lsdException w:name="List Table 7 Colorful Accent 6" w:uiPriority="52"/>
+    <w:lsdException w:name="Mention" w:semiHidden="1" w:unhideWhenUsed="1"/>
+    <w:lsdException w:name="Smart Hyperlink" w:semiHidden="1" w:unhideWhenUsed="1"/>
+    <w:lsdException w:name="Hashtag" w:semiHidden="1" w:unhideWhenUsed="1"/>
+    <w:lsdException w:name="Unresolved Mention" w:semiHidden="1" w:unhideWhenUsed="1"/>
   </w:latentStyles>
   <w:style w:type="paragraph" w:default="1" w:styleId="Normal">
     <w:name w:val="Normal"/>
@@ -1055,7 +1117,6 @@
       <w:spacing w:after="0" w:line="240" w:lineRule="auto"/>
     </w:pPr>
     <w:tblPr>
-      <w:tblInd w:w="0" w:type="dxa"/>
       <w:tblBorders>
         <w:top w:val="single" w:sz="4" w:space="0" w:color="auto"/>
         <w:left w:val="single" w:sz="4" w:space="0" w:color="auto"/>
@@ -1064,13 +1125,37 @@
         <w:insideH w:val="single" w:sz="4" w:space="0" w:color="auto"/>
         <w:insideV w:val="single" w:sz="4" w:space="0" w:color="auto"/>
       </w:tblBorders>
-      <w:tblCellMar>
-        <w:top w:w="0" w:type="dxa"/>
-        <w:left w:w="108" w:type="dxa"/>
-        <w:bottom w:w="0" w:type="dxa"/>
-        <w:right w:w="108" w:type="dxa"/>
-      </w:tblCellMar>
     </w:tblPr>
+  </w:style>
+  <w:style w:type="paragraph" w:styleId="BalloonText">
+    <w:name w:val="Balloon Text"/>
+    <w:basedOn w:val="Normal"/>
+    <w:link w:val="BalloonTextChar"/>
+    <w:uiPriority w:val="99"/>
+    <w:semiHidden/>
+    <w:unhideWhenUsed/>
+    <w:rsid w:val="00E7408A"/>
+    <w:pPr>
+      <w:spacing w:after="0" w:line="240" w:lineRule="auto"/>
+    </w:pPr>
+    <w:rPr>
+      <w:rFonts w:ascii="Segoe UI" w:hAnsi="Segoe UI" w:cs="Segoe UI"/>
+      <w:sz w:val="18"/>
+      <w:szCs w:val="18"/>
+    </w:rPr>
+  </w:style>
+  <w:style w:type="character" w:customStyle="1" w:styleId="BalloonTextChar">
+    <w:name w:val="Balloon Text Char"/>
+    <w:basedOn w:val="DefaultParagraphFont"/>
+    <w:link w:val="BalloonText"/>
+    <w:uiPriority w:val="99"/>
+    <w:semiHidden/>
+    <w:rsid w:val="00E7408A"/>
+    <w:rPr>
+      <w:rFonts w:ascii="Segoe UI" w:hAnsi="Segoe UI" w:cs="Segoe UI"/>
+      <w:sz w:val="18"/>
+      <w:szCs w:val="18"/>
+    </w:rPr>
   </w:style>
 </w:styles>
 </file>

</xml_diff>